<commit_message>
changes  to week 1
</commit_message>
<xml_diff>
--- a/Journal Entries/Week 1/Journal Entry Rohan        Kankapurkar.docx
+++ b/Journal Entries/Week 1/Journal Entry Rohan        Kankapurkar.docx
@@ -3,67 +3,160 @@
 <w:document xmlns:wpc="http://schemas.microsoft.com/office/word/2010/wordprocessingCanvas" xmlns:mo="http://schemas.microsoft.com/office/mac/office/2008/main" xmlns:mc="http://schemas.openxmlformats.org/markup-compatibility/2006" xmlns:mv="urn:schemas-microsoft-com:mac:vml" xmlns:o="urn:schemas-microsoft-com:office:office" xmlns:r="http://schemas.openxmlformats.org/officeDocument/2006/relationships" xmlns:m="http://schemas.openxmlformats.org/officeDocument/2006/math" xmlns:v="urn:schemas-microsoft-com:vml" xmlns:wp14="http://schemas.microsoft.com/office/word/2010/wordprocessingDrawing" xmlns:wp="http://schemas.openxmlformats.org/drawingml/2006/wordprocessingDrawing" xmlns:w10="urn:schemas-microsoft-com:office:word" xmlns:w="http://schemas.openxmlformats.org/wordprocessingml/2006/main" xmlns:w14="http://schemas.microsoft.com/office/word/2010/wordml" xmlns:w15="http://schemas.microsoft.com/office/word/2012/wordml" xmlns:wpg="http://schemas.microsoft.com/office/word/2010/wordprocessingGroup" xmlns:wpi="http://schemas.microsoft.com/office/word/2010/wordprocessingInk" xmlns:wne="http://schemas.microsoft.com/office/word/2006/wordml" xmlns:wps="http://schemas.microsoft.com/office/word/2010/wordprocessingShape" mc:Ignorable="w14 w15 wp14">
   <w:body>
     <w:p>
-      <w:r>
-        <w:t>XP values simplicity:</w:t>
-      </w:r>
-    </w:p>
-    <w:p/>
-    <w:p>
-      <w:r>
-        <w:t xml:space="preserve">We spent almost 2 hours on designing the game and that’s because we all agreed upon developing the game exactly as the design says. </w:t>
-      </w:r>
-      <w:r>
-        <w:t xml:space="preserve">We </w:t>
-      </w:r>
-      <w:r>
-        <w:t>agreed</w:t>
-      </w:r>
-      <w:r>
-        <w:t xml:space="preserve"> to keep the design</w:t>
-      </w:r>
-      <w:r>
-        <w:t xml:space="preserve"> simple as possible by </w:t>
-      </w:r>
-      <w:r>
-        <w:t>not</w:t>
-      </w:r>
-      <w:r>
-        <w:t xml:space="preserve"> adding the f</w:t>
-      </w:r>
-      <w:r>
-        <w:t xml:space="preserve">unctionality </w:t>
-      </w:r>
-      <w:r>
-        <w:t>‘</w:t>
-      </w:r>
-      <w:r>
-        <w:t>before it is scheduled</w:t>
-      </w:r>
-      <w:r>
-        <w:t>’</w:t>
-      </w:r>
-      <w:r>
-        <w:t xml:space="preserve"> to avoid the unnecessary </w:t>
-      </w:r>
-      <w:r>
-        <w:t>coding</w:t>
-      </w:r>
-      <w:r>
-        <w:t xml:space="preserve"> for additional functionality which is not </w:t>
-      </w:r>
-      <w:r>
-        <w:t>mandatory</w:t>
-      </w:r>
-      <w:r>
-        <w:t xml:space="preserve"> to meet the objective of the game.</w:t>
-      </w:r>
-    </w:p>
-    <w:p>
-      <w:r>
-        <w:t>In this way we could enforce the simplicity to our project.</w:t>
+      <w:pPr>
+        <w:rPr>
+          <w:rFonts w:ascii="Arial" w:hAnsi="Arial" w:cs="Arial"/>
+          <w:b/>
+          <w:sz w:val="32"/>
+          <w:szCs w:val="32"/>
+        </w:rPr>
+      </w:pPr>
+      <w:r>
+        <w:rPr>
+          <w:rFonts w:ascii="Arial" w:hAnsi="Arial" w:cs="Arial"/>
+          <w:b/>
+          <w:sz w:val="32"/>
+          <w:szCs w:val="32"/>
+        </w:rPr>
+        <w:t>Journal Entry Week #1</w:t>
+      </w:r>
+    </w:p>
+    <w:p>
+      <w:pPr>
+        <w:rPr>
+          <w:rFonts w:ascii="Arial" w:hAnsi="Arial" w:cs="Arial"/>
+        </w:rPr>
+      </w:pPr>
+      <w:r>
+        <w:rPr>
+          <w:rFonts w:ascii="Arial" w:hAnsi="Arial" w:cs="Arial"/>
+        </w:rPr>
+        <w:t>Rohan Kankapurkar</w:t>
+      </w:r>
+    </w:p>
+    <w:p>
+      <w:pPr>
+        <w:rPr>
+          <w:rFonts w:ascii="Arial" w:hAnsi="Arial" w:cs="Arial"/>
+        </w:rPr>
+      </w:pPr>
+      <w:r>
+        <w:rPr>
+          <w:rFonts w:ascii="Arial" w:hAnsi="Arial" w:cs="Arial"/>
+        </w:rPr>
+        <w:t>ID: 0111419707</w:t>
+      </w:r>
+    </w:p>
+    <w:p>
+      <w:pPr>
+        <w:rPr>
+          <w:rFonts w:ascii="Arial" w:hAnsi="Arial" w:cs="Arial"/>
+          <w:b/>
+          <w:i/>
+        </w:rPr>
+      </w:pPr>
+      <w:r>
+        <w:rPr>
+          <w:rFonts w:ascii="Arial" w:hAnsi="Arial" w:cs="Arial"/>
+          <w:b/>
+          <w:i/>
+        </w:rPr>
+        <w:t xml:space="preserve">XP Core Value – </w:t>
+      </w:r>
+      <w:r>
+        <w:rPr>
+          <w:rFonts w:ascii="Arial" w:hAnsi="Arial" w:cs="Arial"/>
+          <w:b/>
+          <w:i/>
+        </w:rPr>
+        <w:t>Simplicity</w:t>
+      </w:r>
+    </w:p>
+    <w:p>
+      <w:pPr>
+        <w:rPr>
+          <w:rFonts w:ascii="Arial" w:hAnsi="Arial" w:cs="Arial"/>
+          <w:b/>
+          <w:i/>
+        </w:rPr>
+      </w:pPr>
+      <w:r>
+        <w:rPr>
+          <w:rFonts w:ascii="Arial" w:hAnsi="Arial" w:cs="Arial"/>
+          <w:b/>
+          <w:i/>
+        </w:rPr>
+        <w:t>Date : 10-0</w:t>
       </w:r>
       <w:bookmarkStart w:id="0" w:name="_GoBack"/>
       <w:bookmarkEnd w:id="0"/>
+      <w:r>
+        <w:rPr>
+          <w:rFonts w:ascii="Arial" w:hAnsi="Arial" w:cs="Arial"/>
+          <w:b/>
+          <w:i/>
+        </w:rPr>
+        <w:t>9-16 to 17-09-16</w:t>
+      </w:r>
+    </w:p>
+    <w:p/>
+    <w:p/>
+    <w:p/>
+    <w:p/>
+    <w:p>
+      <w:r>
+        <w:t>XP values simplicity:</w:t>
+      </w:r>
+    </w:p>
+    <w:p/>
+    <w:p>
+      <w:r>
+        <w:t xml:space="preserve">We spent almost 2 hours on designing the game and that’s because we all agreed upon developing the game exactly as the design says. </w:t>
+      </w:r>
+      <w:r>
+        <w:t xml:space="preserve">We </w:t>
+      </w:r>
+      <w:r>
+        <w:t>agreed</w:t>
+      </w:r>
+      <w:r>
+        <w:t xml:space="preserve"> to keep the design</w:t>
+      </w:r>
+      <w:r>
+        <w:t xml:space="preserve"> simple as possible by </w:t>
+      </w:r>
+      <w:r>
+        <w:t>not</w:t>
+      </w:r>
+      <w:r>
+        <w:t xml:space="preserve"> adding the f</w:t>
+      </w:r>
+      <w:r>
+        <w:t xml:space="preserve">unctionality </w:t>
+      </w:r>
+      <w:r>
+        <w:t>‘</w:t>
+      </w:r>
+      <w:r>
+        <w:t>before it is scheduled</w:t>
+      </w:r>
+      <w:r>
+        <w:t>’</w:t>
+      </w:r>
+      <w:r>
+        <w:t xml:space="preserve"> to avoid the unnecessary </w:t>
+      </w:r>
+      <w:r>
+        <w:t>coding</w:t>
+      </w:r>
+      <w:r>
+        <w:t xml:space="preserve"> for additional functionality which is not mandatory to meet the objective of the game.</w:t>
+      </w:r>
+    </w:p>
+    <w:p>
+      <w:r>
+        <w:t>In this way we could enforce the simplicity to our project.</w:t>
+      </w:r>
     </w:p>
     <w:p/>
     <w:p>
@@ -200,6 +293,44 @@
     </w:sectPr>
   </w:body>
 </w:document>
+</file>
+
+<file path=word/endnotes.xml><?xml version="1.0" encoding="utf-8"?>
+<w:endnotes xmlns:wpc="http://schemas.microsoft.com/office/word/2010/wordprocessingCanvas" xmlns:mo="http://schemas.microsoft.com/office/mac/office/2008/main" xmlns:mc="http://schemas.openxmlformats.org/markup-compatibility/2006" xmlns:mv="urn:schemas-microsoft-com:mac:vml" xmlns:o="urn:schemas-microsoft-com:office:office" xmlns:r="http://schemas.openxmlformats.org/officeDocument/2006/relationships" xmlns:m="http://schemas.openxmlformats.org/officeDocument/2006/math" xmlns:v="urn:schemas-microsoft-com:vml" xmlns:wp14="http://schemas.microsoft.com/office/word/2010/wordprocessingDrawing" xmlns:wp="http://schemas.openxmlformats.org/drawingml/2006/wordprocessingDrawing" xmlns:w10="urn:schemas-microsoft-com:office:word" xmlns:w="http://schemas.openxmlformats.org/wordprocessingml/2006/main" xmlns:w14="http://schemas.microsoft.com/office/word/2010/wordml" xmlns:w15="http://schemas.microsoft.com/office/word/2012/wordml" xmlns:wpg="http://schemas.microsoft.com/office/word/2010/wordprocessingGroup" xmlns:wpi="http://schemas.microsoft.com/office/word/2010/wordprocessingInk" xmlns:wne="http://schemas.microsoft.com/office/word/2006/wordml" xmlns:wps="http://schemas.microsoft.com/office/word/2010/wordprocessingShape" mc:Ignorable="w14 w15 wp14">
+  <w:endnote w:type="separator" w:id="-1">
+    <w:p>
+      <w:r>
+        <w:separator/>
+      </w:r>
+    </w:p>
+  </w:endnote>
+  <w:endnote w:type="continuationSeparator" w:id="0">
+    <w:p>
+      <w:r>
+        <w:continuationSeparator/>
+      </w:r>
+    </w:p>
+  </w:endnote>
+</w:endnotes>
+</file>
+
+<file path=word/footnotes.xml><?xml version="1.0" encoding="utf-8"?>
+<w:footnotes xmlns:wpc="http://schemas.microsoft.com/office/word/2010/wordprocessingCanvas" xmlns:mo="http://schemas.microsoft.com/office/mac/office/2008/main" xmlns:mc="http://schemas.openxmlformats.org/markup-compatibility/2006" xmlns:mv="urn:schemas-microsoft-com:mac:vml" xmlns:o="urn:schemas-microsoft-com:office:office" xmlns:r="http://schemas.openxmlformats.org/officeDocument/2006/relationships" xmlns:m="http://schemas.openxmlformats.org/officeDocument/2006/math" xmlns:v="urn:schemas-microsoft-com:vml" xmlns:wp14="http://schemas.microsoft.com/office/word/2010/wordprocessingDrawing" xmlns:wp="http://schemas.openxmlformats.org/drawingml/2006/wordprocessingDrawing" xmlns:w10="urn:schemas-microsoft-com:office:word" xmlns:w="http://schemas.openxmlformats.org/wordprocessingml/2006/main" xmlns:w14="http://schemas.microsoft.com/office/word/2010/wordml" xmlns:w15="http://schemas.microsoft.com/office/word/2012/wordml" xmlns:wpg="http://schemas.microsoft.com/office/word/2010/wordprocessingGroup" xmlns:wpi="http://schemas.microsoft.com/office/word/2010/wordprocessingInk" xmlns:wne="http://schemas.microsoft.com/office/word/2006/wordml" xmlns:wps="http://schemas.microsoft.com/office/word/2010/wordprocessingShape" mc:Ignorable="w14 w15 wp14">
+  <w:footnote w:type="separator" w:id="-1">
+    <w:p>
+      <w:r>
+        <w:separator/>
+      </w:r>
+    </w:p>
+  </w:footnote>
+  <w:footnote w:type="continuationSeparator" w:id="0">
+    <w:p>
+      <w:r>
+        <w:continuationSeparator/>
+      </w:r>
+    </w:p>
+  </w:footnote>
+</w:footnotes>
 </file>
 
 <file path=word/styles.xml><?xml version="1.0" encoding="utf-8"?>
@@ -606,6 +737,7 @@
   <w:style w:type="character" w:default="1" w:styleId="DefaultParagraphFont">
     <w:name w:val="Default Paragraph Font"/>
     <w:uiPriority w:val="1"/>
+    <w:semiHidden/>
     <w:unhideWhenUsed/>
   </w:style>
   <w:style w:type="table" w:default="1" w:styleId="TableNormal">
@@ -628,6 +760,48 @@
     <w:uiPriority w:val="99"/>
     <w:semiHidden/>
     <w:unhideWhenUsed/>
+  </w:style>
+  <w:style w:type="paragraph" w:styleId="Header">
+    <w:name w:val="header"/>
+    <w:basedOn w:val="Normal"/>
+    <w:link w:val="HeaderChar"/>
+    <w:uiPriority w:val="99"/>
+    <w:unhideWhenUsed/>
+    <w:rsid w:val="00CA11F7"/>
+    <w:pPr>
+      <w:tabs>
+        <w:tab w:val="center" w:pos="4680"/>
+        <w:tab w:val="right" w:pos="9360"/>
+      </w:tabs>
+    </w:pPr>
+  </w:style>
+  <w:style w:type="character" w:customStyle="1" w:styleId="HeaderChar">
+    <w:name w:val="Header Char"/>
+    <w:basedOn w:val="DefaultParagraphFont"/>
+    <w:link w:val="Header"/>
+    <w:uiPriority w:val="99"/>
+    <w:rsid w:val="00CA11F7"/>
+  </w:style>
+  <w:style w:type="paragraph" w:styleId="Footer">
+    <w:name w:val="footer"/>
+    <w:basedOn w:val="Normal"/>
+    <w:link w:val="FooterChar"/>
+    <w:uiPriority w:val="99"/>
+    <w:unhideWhenUsed/>
+    <w:rsid w:val="00CA11F7"/>
+    <w:pPr>
+      <w:tabs>
+        <w:tab w:val="center" w:pos="4680"/>
+        <w:tab w:val="right" w:pos="9360"/>
+      </w:tabs>
+    </w:pPr>
+  </w:style>
+  <w:style w:type="character" w:customStyle="1" w:styleId="FooterChar">
+    <w:name w:val="Footer Char"/>
+    <w:basedOn w:val="DefaultParagraphFont"/>
+    <w:link w:val="Footer"/>
+    <w:uiPriority w:val="99"/>
+    <w:rsid w:val="00CA11F7"/>
   </w:style>
 </w:styles>
 </file>

</xml_diff>